<commit_message>
added implementation of path class
</commit_message>
<xml_diff>
--- a/2AA4.docx
+++ b/2AA4.docx
@@ -35,6 +35,48 @@
     <w:p>
       <w:r>
         <w:tab/>
+      </w:r>
+    </w:p>
+    <w:p>
+      <w:pPr>
+        <w:rPr>
+          <w:lang w:val="en-US"/>
+        </w:rPr>
+      </w:pPr>
+      <w:r>
+        <w:t xml:space="preserve">Q1. </w:t>
+      </w:r>
+      <w:r>
+        <w:rPr>
+          <w:lang w:val="en-US"/>
+        </w:rPr>
+        <w:t>Why is it preferable to use libraries such as Apache CLI or Log4J to support things like parsing</w:t>
+      </w:r>
+      <w:r>
+        <w:rPr>
+          <w:lang w:val="en-US"/>
+        </w:rPr>
+        <w:t xml:space="preserve"> </w:t>
+      </w:r>
+      <w:r>
+        <w:rPr>
+          <w:lang w:val="en-US"/>
+        </w:rPr>
+        <w:t>the command line or printing log statements instead of writing code from scratch?</w:t>
+      </w:r>
+    </w:p>
+    <w:p>
+      <w:pPr>
+        <w:rPr>
+          <w:lang w:val="en-US"/>
+        </w:rPr>
+      </w:pPr>
+    </w:p>
+    <w:p>
+      <w:pPr>
+        <w:ind w:firstLine="720"/>
+      </w:pPr>
+      <w:r>
         <w:t>Using l</w:t>
       </w:r>
       <w:r>
@@ -56,9 +98,37 @@
       </w:r>
     </w:p>
     <w:p/>
-    <w:p>
+    <w:p/>
+    <w:p>
+      <w:pPr>
+        <w:rPr>
+          <w:lang w:val="en-US"/>
+        </w:rPr>
+      </w:pPr>
+      <w:r>
+        <w:t xml:space="preserve">Q2. </w:t>
+      </w:r>
+      <w:r>
+        <w:rPr>
+          <w:lang w:val="en-US"/>
+        </w:rPr>
+        <w:t>What are the advantages/inconveniences of using a logging approach?</w:t>
+      </w:r>
+    </w:p>
+    <w:p/>
+    <w:p>
+      <w:r>
+        <w:t>Advantages:</w:t>
+      </w:r>
+    </w:p>
+    <w:p>
+      <w:r>
+        <w:t xml:space="preserve"> </w:t>
+      </w:r>
       <w:r>
         <w:tab/>
+      </w:r>
+      <w:r>
         <w:t xml:space="preserve">Logs provide a detailed history about the </w:t>
       </w:r>
       <w:proofErr w:type="gramStart"/>
@@ -69,8 +139,953 @@
       <w:r>
         <w:t xml:space="preserve"> this is good for troubleshooting and debugging. Logs also have many features, that it supports display information, error messages and a lot more. Logs also do not interfere with other component of the code.  </w:t>
       </w:r>
+      <w:r>
+        <w:t xml:space="preserve">Log messages could also be saved persistently, providing a history record for future access. </w:t>
+      </w:r>
     </w:p>
     <w:p/>
+    <w:p>
+      <w:r>
+        <w:t xml:space="preserve">Inconveniences: </w:t>
+      </w:r>
+    </w:p>
+    <w:p>
+      <w:r>
+        <w:tab/>
+        <w:t xml:space="preserve">Log messages require some learning and understanding than just printing messages using </w:t>
+      </w:r>
+      <w:proofErr w:type="spellStart"/>
+      <w:r>
+        <w:t>system.out.print</w:t>
+      </w:r>
+      <w:proofErr w:type="spellEnd"/>
+      <w:r>
+        <w:t xml:space="preserve">. Log also requires dependency and libraries. </w:t>
+      </w:r>
+      <w:proofErr w:type="gramStart"/>
+      <w:r>
+        <w:t>So</w:t>
+      </w:r>
+      <w:proofErr w:type="gramEnd"/>
+      <w:r>
+        <w:t xml:space="preserve"> in other environment, we might have to make some modifications in order to make the code work. </w:t>
+      </w:r>
+    </w:p>
+    <w:p/>
+    <w:p/>
+    <w:p/>
+    <w:p>
+      <w:pPr>
+        <w:rPr>
+          <w:u w:val="single"/>
+        </w:rPr>
+      </w:pPr>
+      <w:r>
+        <w:rPr>
+          <w:u w:val="single"/>
+        </w:rPr>
+        <w:t xml:space="preserve">Step </w:t>
+      </w:r>
+      <w:r>
+        <w:rPr>
+          <w:u w:val="single"/>
+        </w:rPr>
+        <w:t>2</w:t>
+      </w:r>
+      <w:r>
+        <w:rPr>
+          <w:u w:val="single"/>
+        </w:rPr>
+        <w:t>:</w:t>
+      </w:r>
+    </w:p>
+    <w:p/>
+    <w:p>
+      <w:pPr>
+        <w:rPr>
+          <w:lang w:val="en-US"/>
+        </w:rPr>
+      </w:pPr>
+      <w:r>
+        <w:t xml:space="preserve">Q1: </w:t>
+      </w:r>
+      <w:r>
+        <w:rPr>
+          <w:lang w:val="en-US"/>
+        </w:rPr>
+        <w:t>How did you identify these abstractions?</w:t>
+      </w:r>
+    </w:p>
+    <w:p>
+      <w:r>
+        <w:tab/>
+      </w:r>
+    </w:p>
+    <w:p>
+      <w:pPr>
+        <w:ind w:firstLine="720"/>
+      </w:pPr>
+      <w:r>
+        <w:t xml:space="preserve">I identified these abstractions through planning in advance with UML diagrams. </w:t>
+      </w:r>
+      <w:r>
+        <w:t xml:space="preserve">After focusing on the tasks need to perform and the provided starter code, I was able to disintegrate the main class into several classes: Maze, Explorer, and Path. </w:t>
+      </w:r>
+    </w:p>
+    <w:p>
+      <w:pPr>
+        <w:pStyle w:val="ListParagraph"/>
+        <w:numPr>
+          <w:ilvl w:val="0"/>
+          <w:numId w:val="1"/>
+        </w:numPr>
+      </w:pPr>
+      <w:r>
+        <w:t xml:space="preserve">The Maze class is responsible for handling take in file from command line </w:t>
+      </w:r>
+      <w:proofErr w:type="gramStart"/>
+      <w:r>
+        <w:t>prompts(</w:t>
+      </w:r>
+      <w:proofErr w:type="gramEnd"/>
+      <w:r>
+        <w:t>-</w:t>
+      </w:r>
+      <w:proofErr w:type="spellStart"/>
+      <w:r>
+        <w:t>i</w:t>
+      </w:r>
+      <w:proofErr w:type="spellEnd"/>
+      <w:r>
+        <w:t xml:space="preserve"> flag), while storing the map in a data structure which allows future access. </w:t>
+      </w:r>
+    </w:p>
+    <w:p>
+      <w:pPr>
+        <w:pStyle w:val="ListParagraph"/>
+        <w:numPr>
+          <w:ilvl w:val="0"/>
+          <w:numId w:val="1"/>
+        </w:numPr>
+      </w:pPr>
+      <w:r>
+        <w:t>Explorer class has a explore method which traverse through the maze to find if there is a path to get from beginning to end. It will then return the path as a string; ex: “FFF”.</w:t>
+      </w:r>
+    </w:p>
+    <w:p>
+      <w:pPr>
+        <w:pStyle w:val="ListParagraph"/>
+        <w:numPr>
+          <w:ilvl w:val="0"/>
+          <w:numId w:val="1"/>
+        </w:numPr>
+      </w:pPr>
+      <w:r>
+        <w:t xml:space="preserve">Path is a class that handles with the user input path (-p flag). This class takes in a string representing the </w:t>
+      </w:r>
+      <w:proofErr w:type="gramStart"/>
+      <w:r>
+        <w:t>path, and</w:t>
+      </w:r>
+      <w:proofErr w:type="gramEnd"/>
+      <w:r>
+        <w:t xml:space="preserve"> will compute the path to see if it is valid. This class needs to be implemented after the MVP, when adding additional features. This class may need to extend from explorer class. </w:t>
+      </w:r>
+    </w:p>
+    <w:p/>
+    <w:p>
+      <w:pPr>
+        <w:rPr>
+          <w:lang w:val="en-US"/>
+        </w:rPr>
+      </w:pPr>
+      <w:r>
+        <w:t xml:space="preserve">Q2: </w:t>
+      </w:r>
+      <w:r>
+        <w:rPr>
+          <w:lang w:val="en-US"/>
+        </w:rPr>
+        <w:t>What makes you think they are the right ones? Justify your design choices.</w:t>
+      </w:r>
+    </w:p>
+    <w:p>
+      <w:pPr>
+        <w:rPr>
+          <w:lang w:val="en-US"/>
+        </w:rPr>
+      </w:pPr>
+    </w:p>
+    <w:p>
+      <w:pPr>
+        <w:rPr>
+          <w:lang w:val="en-US"/>
+        </w:rPr>
+      </w:pPr>
+      <w:r>
+        <w:rPr>
+          <w:lang w:val="en-US"/>
+        </w:rPr>
+        <w:tab/>
+      </w:r>
+      <w:r>
+        <w:rPr>
+          <w:lang w:val="en-US"/>
+        </w:rPr>
+        <w:t xml:space="preserve">I think the abstractions are the right ones because they all follow those fundamental OOP principles, such as encapsulation, </w:t>
+      </w:r>
+      <w:proofErr w:type="gramStart"/>
+      <w:r>
+        <w:rPr>
+          <w:lang w:val="en-US"/>
+        </w:rPr>
+        <w:t>single-responsibility</w:t>
+      </w:r>
+      <w:proofErr w:type="gramEnd"/>
+      <w:r>
+        <w:rPr>
+          <w:lang w:val="en-US"/>
+        </w:rPr>
+        <w:t xml:space="preserve">. I designed those abstractions such that each class handles only one responsibility. For example, the maze class is only responsible for reading in and storing the maze, while the algorithm </w:t>
+      </w:r>
+      <w:proofErr w:type="gramStart"/>
+      <w:r>
+        <w:rPr>
+          <w:lang w:val="en-US"/>
+        </w:rPr>
+        <w:t>are</w:t>
+      </w:r>
+      <w:proofErr w:type="gramEnd"/>
+      <w:r>
+        <w:rPr>
+          <w:lang w:val="en-US"/>
+        </w:rPr>
+        <w:t xml:space="preserve"> done in other classes. This allows the separation of concerns, improving code structure and avoid potential bugs. I also applied encapsulation, so that all these three classes could have an instance of their objected and be accessed from main. The user in main do not necessarily need to know how each classes </w:t>
+      </w:r>
+      <w:proofErr w:type="gramStart"/>
+      <w:r>
+        <w:rPr>
+          <w:lang w:val="en-US"/>
+        </w:rPr>
+        <w:t>work,</w:t>
+      </w:r>
+      <w:proofErr w:type="gramEnd"/>
+      <w:r>
+        <w:rPr>
+          <w:lang w:val="en-US"/>
+        </w:rPr>
+        <w:t xml:space="preserve"> they only need to use the methods from the classes. </w:t>
+      </w:r>
+    </w:p>
+    <w:p>
+      <w:pPr>
+        <w:rPr>
+          <w:lang w:val="en-US"/>
+        </w:rPr>
+      </w:pPr>
+    </w:p>
+    <w:p>
+      <w:pPr>
+        <w:rPr>
+          <w:lang w:val="en-US"/>
+        </w:rPr>
+      </w:pPr>
+    </w:p>
+    <w:p>
+      <w:pPr>
+        <w:rPr>
+          <w:lang w:val="en-US"/>
+        </w:rPr>
+      </w:pPr>
+    </w:p>
+    <w:p>
+      <w:pPr>
+        <w:rPr>
+          <w:u w:val="single"/>
+        </w:rPr>
+      </w:pPr>
+      <w:r>
+        <w:rPr>
+          <w:u w:val="single"/>
+        </w:rPr>
+        <w:t xml:space="preserve">Step </w:t>
+      </w:r>
+      <w:r>
+        <w:rPr>
+          <w:u w:val="single"/>
+        </w:rPr>
+        <w:t>3</w:t>
+      </w:r>
+      <w:r>
+        <w:rPr>
+          <w:u w:val="single"/>
+        </w:rPr>
+        <w:t>:</w:t>
+      </w:r>
+    </w:p>
+    <w:p>
+      <w:pPr>
+        <w:rPr>
+          <w:lang w:val="en-US"/>
+        </w:rPr>
+      </w:pPr>
+    </w:p>
+    <w:p>
+      <w:pPr>
+        <w:rPr>
+          <w:lang w:val="en-US"/>
+        </w:rPr>
+      </w:pPr>
+      <w:r>
+        <w:rPr>
+          <w:lang w:val="en-US"/>
+        </w:rPr>
+        <w:t xml:space="preserve">Q1: </w:t>
+      </w:r>
+      <w:r>
+        <w:rPr>
+          <w:lang w:val="en-US"/>
+        </w:rPr>
+        <w:t>How did you identify these features?</w:t>
+      </w:r>
+    </w:p>
+    <w:p>
+      <w:pPr>
+        <w:rPr>
+          <w:lang w:val="en-US"/>
+        </w:rPr>
+      </w:pPr>
+    </w:p>
+    <w:p>
+      <w:pPr>
+        <w:rPr>
+          <w:lang w:val="en-US"/>
+        </w:rPr>
+      </w:pPr>
+      <w:r>
+        <w:rPr>
+          <w:lang w:val="en-US"/>
+        </w:rPr>
+        <w:tab/>
+        <w:t>I identified these features first by simplifying the problem</w:t>
+      </w:r>
+      <w:r>
+        <w:rPr>
+          <w:lang w:val="en-US"/>
+        </w:rPr>
+        <w:t xml:space="preserve">. The easiest maze we could have in this case is linear. That the root to the end is just going straight. </w:t>
+      </w:r>
+      <w:r>
+        <w:rPr>
+          <w:lang w:val="en-US"/>
+        </w:rPr>
+        <w:t>From then on, I developed a series of functionalities the program should perform; take in maze file, explore maze, check beginning and end position, output path.</w:t>
+      </w:r>
+    </w:p>
+    <w:p>
+      <w:pPr>
+        <w:rPr>
+          <w:lang w:val="en-US"/>
+        </w:rPr>
+      </w:pPr>
+    </w:p>
+    <w:p>
+      <w:pPr>
+        <w:rPr>
+          <w:lang w:val="en-US"/>
+        </w:rPr>
+      </w:pPr>
+      <w:r>
+        <w:rPr>
+          <w:lang w:val="en-US"/>
+        </w:rPr>
+        <w:t xml:space="preserve">Q2: </w:t>
+      </w:r>
+      <w:r>
+        <w:rPr>
+          <w:lang w:val="en-US"/>
+        </w:rPr>
+        <w:t>How will you ensure that they model visible value for the end user?</w:t>
+      </w:r>
+    </w:p>
+    <w:p>
+      <w:pPr>
+        <w:rPr>
+          <w:lang w:val="en-US"/>
+        </w:rPr>
+      </w:pPr>
+    </w:p>
+    <w:p>
+      <w:pPr>
+        <w:rPr>
+          <w:lang w:val="en-US"/>
+        </w:rPr>
+      </w:pPr>
+      <w:r>
+        <w:rPr>
+          <w:lang w:val="en-US"/>
+        </w:rPr>
+        <w:tab/>
+      </w:r>
+      <w:r>
+        <w:rPr>
+          <w:lang w:val="en-US"/>
+        </w:rPr>
+        <w:t xml:space="preserve">Those features described above all have user facing value. The Maze class has features such as </w:t>
+      </w:r>
+      <w:proofErr w:type="spellStart"/>
+      <w:proofErr w:type="gramStart"/>
+      <w:r>
+        <w:rPr>
+          <w:lang w:val="en-US"/>
+        </w:rPr>
+        <w:t>getStart</w:t>
+      </w:r>
+      <w:proofErr w:type="spellEnd"/>
+      <w:r>
+        <w:rPr>
+          <w:lang w:val="en-US"/>
+        </w:rPr>
+        <w:t>(</w:t>
+      </w:r>
+      <w:proofErr w:type="gramEnd"/>
+      <w:r>
+        <w:rPr>
+          <w:lang w:val="en-US"/>
+        </w:rPr>
+        <w:t xml:space="preserve">) and </w:t>
+      </w:r>
+      <w:proofErr w:type="spellStart"/>
+      <w:r>
+        <w:rPr>
+          <w:lang w:val="en-US"/>
+        </w:rPr>
+        <w:t>getEnd</w:t>
+      </w:r>
+      <w:proofErr w:type="spellEnd"/>
+      <w:r>
+        <w:rPr>
+          <w:lang w:val="en-US"/>
+        </w:rPr>
+        <w:t xml:space="preserve">(), ensuring user know the start and finish point. Path class provides a root for easy understanding for user(encapsulation). I also </w:t>
+      </w:r>
+      <w:proofErr w:type="gramStart"/>
+      <w:r>
+        <w:rPr>
+          <w:lang w:val="en-US"/>
+        </w:rPr>
+        <w:t>uses</w:t>
+      </w:r>
+      <w:proofErr w:type="gramEnd"/>
+      <w:r>
+        <w:rPr>
+          <w:lang w:val="en-US"/>
+        </w:rPr>
+        <w:t xml:space="preserve"> the Kanban Board for iterative development. This allows us to separate features into smaller tasks</w:t>
+      </w:r>
+      <w:r>
+        <w:rPr>
+          <w:lang w:val="en-US"/>
+        </w:rPr>
+        <w:t xml:space="preserve">, and the user could see each incremental through Kanban board. </w:t>
+      </w:r>
+    </w:p>
+    <w:p>
+      <w:pPr>
+        <w:rPr>
+          <w:lang w:val="en-US"/>
+        </w:rPr>
+      </w:pPr>
+    </w:p>
+    <w:p>
+      <w:pPr>
+        <w:rPr>
+          <w:lang w:val="en-US"/>
+        </w:rPr>
+      </w:pPr>
+    </w:p>
+    <w:p>
+      <w:pPr>
+        <w:rPr>
+          <w:u w:val="single"/>
+        </w:rPr>
+      </w:pPr>
+      <w:r>
+        <w:rPr>
+          <w:u w:val="single"/>
+        </w:rPr>
+        <w:t xml:space="preserve">Step </w:t>
+      </w:r>
+      <w:r>
+        <w:rPr>
+          <w:u w:val="single"/>
+        </w:rPr>
+        <w:t>4</w:t>
+      </w:r>
+      <w:r>
+        <w:rPr>
+          <w:u w:val="single"/>
+        </w:rPr>
+        <w:t>:</w:t>
+      </w:r>
+    </w:p>
+    <w:p>
+      <w:pPr>
+        <w:rPr>
+          <w:lang w:val="en-US"/>
+        </w:rPr>
+      </w:pPr>
+    </w:p>
+    <w:p>
+      <w:pPr>
+        <w:rPr>
+          <w:lang w:val="en-US"/>
+        </w:rPr>
+      </w:pPr>
+      <w:r>
+        <w:rPr>
+          <w:lang w:val="en-US"/>
+        </w:rPr>
+        <w:t xml:space="preserve">Q1: </w:t>
+      </w:r>
+      <w:r>
+        <w:rPr>
+          <w:lang w:val="en-US"/>
+        </w:rPr>
+        <w:t xml:space="preserve">What made your MVP viable? Justify why your choices make your </w:t>
+      </w:r>
+      <w:proofErr w:type="spellStart"/>
+      <w:r>
+        <w:rPr>
+          <w:lang w:val="en-US"/>
+        </w:rPr>
+        <w:t>mvp</w:t>
+      </w:r>
+      <w:proofErr w:type="spellEnd"/>
+      <w:r>
+        <w:rPr>
+          <w:lang w:val="en-US"/>
+        </w:rPr>
+        <w:t xml:space="preserve"> release a viable one.</w:t>
+      </w:r>
+    </w:p>
+    <w:p>
+      <w:pPr>
+        <w:rPr>
+          <w:lang w:val="en-US"/>
+        </w:rPr>
+      </w:pPr>
+    </w:p>
+    <w:p>
+      <w:pPr>
+        <w:rPr>
+          <w:lang w:val="en-US"/>
+        </w:rPr>
+      </w:pPr>
+      <w:r>
+        <w:rPr>
+          <w:lang w:val="en-US"/>
+        </w:rPr>
+        <w:tab/>
+        <w:t xml:space="preserve">My MVP is viable </w:t>
+      </w:r>
+      <w:r>
+        <w:rPr>
+          <w:lang w:val="en-US"/>
+        </w:rPr>
+        <w:t xml:space="preserve">since it </w:t>
+      </w:r>
+      <w:proofErr w:type="gramStart"/>
+      <w:r>
+        <w:rPr>
+          <w:lang w:val="en-US"/>
+        </w:rPr>
+        <w:t>is able to</w:t>
+      </w:r>
+      <w:proofErr w:type="gramEnd"/>
+      <w:r>
+        <w:rPr>
+          <w:lang w:val="en-US"/>
+        </w:rPr>
+        <w:t xml:space="preserve"> meet the basic requirement of what is being asked. The core functionalities are all well implemented; the program </w:t>
+      </w:r>
+      <w:proofErr w:type="gramStart"/>
+      <w:r>
+        <w:rPr>
+          <w:lang w:val="en-US"/>
+        </w:rPr>
+        <w:t>is able to</w:t>
+      </w:r>
+      <w:proofErr w:type="gramEnd"/>
+      <w:r>
+        <w:rPr>
+          <w:lang w:val="en-US"/>
+        </w:rPr>
+        <w:t xml:space="preserve"> recognize a -</w:t>
+      </w:r>
+      <w:proofErr w:type="spellStart"/>
+      <w:r>
+        <w:rPr>
+          <w:lang w:val="en-US"/>
+        </w:rPr>
+        <w:t>i</w:t>
+      </w:r>
+      <w:proofErr w:type="spellEnd"/>
+      <w:r>
+        <w:rPr>
+          <w:lang w:val="en-US"/>
+        </w:rPr>
+        <w:t xml:space="preserve"> flag for file input. It reads the file and </w:t>
+      </w:r>
+      <w:proofErr w:type="gramStart"/>
+      <w:r>
+        <w:rPr>
+          <w:lang w:val="en-US"/>
+        </w:rPr>
+        <w:t>is able to</w:t>
+      </w:r>
+      <w:proofErr w:type="gramEnd"/>
+      <w:r>
+        <w:rPr>
+          <w:lang w:val="en-US"/>
+        </w:rPr>
+        <w:t xml:space="preserve"> output a path with the basic algorithm. The program also uses logging and </w:t>
+      </w:r>
+      <w:proofErr w:type="spellStart"/>
+      <w:r>
+        <w:rPr>
+          <w:lang w:val="en-US"/>
+        </w:rPr>
+        <w:t>System.out.print</w:t>
+      </w:r>
+      <w:proofErr w:type="spellEnd"/>
+      <w:r>
+        <w:rPr>
+          <w:lang w:val="en-US"/>
+        </w:rPr>
+        <w:t xml:space="preserve"> to interact with user. </w:t>
+      </w:r>
+    </w:p>
+    <w:p>
+      <w:pPr>
+        <w:rPr>
+          <w:lang w:val="en-US"/>
+        </w:rPr>
+      </w:pPr>
+    </w:p>
+    <w:p>
+      <w:pPr>
+        <w:rPr>
+          <w:lang w:val="en-US"/>
+        </w:rPr>
+      </w:pPr>
+      <w:r>
+        <w:rPr>
+          <w:lang w:val="en-US"/>
+        </w:rPr>
+        <w:t xml:space="preserve">Q2: </w:t>
+      </w:r>
+      <w:r>
+        <w:rPr>
+          <w:lang w:val="en-US"/>
+        </w:rPr>
+        <w:t>What made your MVP minimal? Justify why this version is minimal.</w:t>
+      </w:r>
+    </w:p>
+    <w:p>
+      <w:pPr>
+        <w:rPr>
+          <w:lang w:val="en-US"/>
+        </w:rPr>
+      </w:pPr>
+    </w:p>
+    <w:p>
+      <w:pPr>
+        <w:rPr>
+          <w:lang w:val="en-US"/>
+        </w:rPr>
+      </w:pPr>
+      <w:r>
+        <w:rPr>
+          <w:lang w:val="en-US"/>
+        </w:rPr>
+        <w:lastRenderedPageBreak/>
+        <w:tab/>
+        <w:t xml:space="preserve">My MVP is minimum because it only targets specific type of </w:t>
+      </w:r>
+      <w:proofErr w:type="gramStart"/>
+      <w:r>
+        <w:rPr>
+          <w:lang w:val="en-US"/>
+        </w:rPr>
+        <w:t>maze;</w:t>
+      </w:r>
+      <w:proofErr w:type="gramEnd"/>
+      <w:r>
+        <w:rPr>
+          <w:lang w:val="en-US"/>
+        </w:rPr>
+        <w:t xml:space="preserve"> the direct maze. The program </w:t>
+      </w:r>
+      <w:proofErr w:type="gramStart"/>
+      <w:r>
+        <w:rPr>
+          <w:lang w:val="en-US"/>
+        </w:rPr>
+        <w:t>haven’t</w:t>
+      </w:r>
+      <w:proofErr w:type="gramEnd"/>
+      <w:r>
+        <w:rPr>
+          <w:lang w:val="en-US"/>
+        </w:rPr>
+        <w:t xml:space="preserve"> yet implemented complex algorithm like right-hand exploration just yet. It is not able to handle other maze type involving dead end, turns, etc. The maze could still have other more features, such as validating path, that the user enters a -p flag and a path, the program validates it the path works on the maze. Many </w:t>
+      </w:r>
+      <w:proofErr w:type="gramStart"/>
+      <w:r>
+        <w:rPr>
+          <w:lang w:val="en-US"/>
+        </w:rPr>
+        <w:t>part</w:t>
+      </w:r>
+      <w:proofErr w:type="gramEnd"/>
+      <w:r>
+        <w:rPr>
+          <w:lang w:val="en-US"/>
+        </w:rPr>
+        <w:t xml:space="preserve"> of the code could still need optimization. </w:t>
+      </w:r>
+    </w:p>
+    <w:p>
+      <w:pPr>
+        <w:rPr>
+          <w:lang w:val="en-US"/>
+        </w:rPr>
+      </w:pPr>
+    </w:p>
+    <w:p>
+      <w:pPr>
+        <w:rPr>
+          <w:lang w:val="en-US"/>
+        </w:rPr>
+      </w:pPr>
+    </w:p>
+    <w:p>
+      <w:pPr>
+        <w:rPr>
+          <w:u w:val="single"/>
+        </w:rPr>
+      </w:pPr>
+      <w:r>
+        <w:rPr>
+          <w:u w:val="single"/>
+        </w:rPr>
+        <w:t xml:space="preserve">Step </w:t>
+      </w:r>
+      <w:r>
+        <w:rPr>
+          <w:u w:val="single"/>
+        </w:rPr>
+        <w:t>5</w:t>
+      </w:r>
+      <w:r>
+        <w:rPr>
+          <w:u w:val="single"/>
+        </w:rPr>
+        <w:t>:</w:t>
+      </w:r>
+    </w:p>
+    <w:p>
+      <w:pPr>
+        <w:rPr>
+          <w:lang w:val="en-US"/>
+        </w:rPr>
+      </w:pPr>
+    </w:p>
+    <w:p>
+      <w:pPr>
+        <w:rPr>
+          <w:lang w:val="en-US"/>
+        </w:rPr>
+      </w:pPr>
+      <w:r>
+        <w:rPr>
+          <w:lang w:val="en-US"/>
+        </w:rPr>
+        <w:t xml:space="preserve">Question1: </w:t>
+      </w:r>
+      <w:r>
+        <w:rPr>
+          <w:lang w:val="en-US"/>
+        </w:rPr>
+        <w:t>How did you encapsulate (information hiding) your maze exploration? How does it interact</w:t>
+      </w:r>
+      <w:r>
+        <w:rPr>
+          <w:lang w:val="en-US"/>
+        </w:rPr>
+        <w:t xml:space="preserve"> </w:t>
+      </w:r>
+      <w:r>
+        <w:rPr>
+          <w:lang w:val="en-US"/>
+        </w:rPr>
+        <w:t>with your maze representation?</w:t>
+      </w:r>
+    </w:p>
+    <w:p>
+      <w:pPr>
+        <w:rPr>
+          <w:lang w:val="en-US"/>
+        </w:rPr>
+      </w:pPr>
+    </w:p>
+    <w:p>
+      <w:pPr>
+        <w:rPr>
+          <w:lang w:val="en-US"/>
+        </w:rPr>
+      </w:pPr>
+    </w:p>
+    <w:p>
+      <w:pPr>
+        <w:rPr>
+          <w:lang w:val="en-US"/>
+        </w:rPr>
+      </w:pPr>
+      <w:r>
+        <w:rPr>
+          <w:lang w:val="en-US"/>
+        </w:rPr>
+        <w:t xml:space="preserve">Question2: </w:t>
+      </w:r>
+      <w:r>
+        <w:rPr>
+          <w:lang w:val="en-US"/>
+        </w:rPr>
+        <w:t>How is your code design when assessed from a SOLID point of view?</w:t>
+      </w:r>
+    </w:p>
+    <w:p>
+      <w:pPr>
+        <w:rPr>
+          <w:lang w:val="en-US"/>
+        </w:rPr>
+      </w:pPr>
+    </w:p>
+    <w:p>
+      <w:pPr>
+        <w:rPr>
+          <w:lang w:val="en-US"/>
+        </w:rPr>
+      </w:pPr>
+    </w:p>
+    <w:p>
+      <w:pPr>
+        <w:rPr>
+          <w:lang w:val="en-US"/>
+        </w:rPr>
+      </w:pPr>
+    </w:p>
+    <w:p>
+      <w:pPr>
+        <w:rPr>
+          <w:lang w:val="en-US"/>
+        </w:rPr>
+      </w:pPr>
+      <w:r>
+        <w:rPr>
+          <w:lang w:val="en-US"/>
+        </w:rPr>
+        <w:t>Question3:</w:t>
+      </w:r>
+      <w:r>
+        <w:rPr>
+          <w:lang w:val="en-US"/>
+        </w:rPr>
+        <w:t xml:space="preserve"> How will your code support new algorithms?</w:t>
+      </w:r>
+    </w:p>
+    <w:p>
+      <w:pPr>
+        <w:rPr>
+          <w:lang w:val="en-US"/>
+        </w:rPr>
+      </w:pPr>
+    </w:p>
+    <w:p>
+      <w:pPr>
+        <w:rPr>
+          <w:lang w:val="en-US"/>
+        </w:rPr>
+      </w:pPr>
+    </w:p>
+    <w:p>
+      <w:pPr>
+        <w:rPr>
+          <w:lang w:val="en-US"/>
+        </w:rPr>
+      </w:pPr>
+    </w:p>
+    <w:p>
+      <w:pPr>
+        <w:rPr>
+          <w:lang w:val="en-US"/>
+        </w:rPr>
+      </w:pPr>
+      <w:r>
+        <w:rPr>
+          <w:lang w:val="en-US"/>
+        </w:rPr>
+        <w:t>Question4:</w:t>
+      </w:r>
+      <w:r>
+        <w:rPr>
+          <w:lang w:val="en-US"/>
+        </w:rPr>
+        <w:t xml:space="preserve"> How did iterative and incremental principles manifest in your project?</w:t>
+      </w:r>
+    </w:p>
+    <w:p>
+      <w:pPr>
+        <w:rPr>
+          <w:lang w:val="en-US"/>
+        </w:rPr>
+      </w:pPr>
+    </w:p>
+    <w:p>
+      <w:pPr>
+        <w:rPr>
+          <w:lang w:val="en-US"/>
+        </w:rPr>
+      </w:pPr>
+    </w:p>
+    <w:p>
+      <w:pPr>
+        <w:rPr>
+          <w:lang w:val="en-US"/>
+        </w:rPr>
+      </w:pPr>
+    </w:p>
+    <w:p>
+      <w:pPr>
+        <w:rPr>
+          <w:lang w:val="en-US"/>
+        </w:rPr>
+      </w:pPr>
+      <w:r>
+        <w:rPr>
+          <w:lang w:val="en-US"/>
+        </w:rPr>
+        <w:t>Question5:</w:t>
+      </w:r>
+      <w:r>
+        <w:rPr>
+          <w:lang w:val="en-US"/>
+        </w:rPr>
+        <w:t xml:space="preserve"> What was the typical timespan of an iteration?</w:t>
+      </w:r>
+    </w:p>
     <w:sectPr>
       <w:pgSz w:w="12240" w:h="15840"/>
       <w:pgMar w:top="1440" w:right="1440" w:bottom="1440" w:left="1440" w:header="708" w:footer="708" w:gutter="0"/>
@@ -79,6 +1094,126 @@
     </w:sectPr>
   </w:body>
 </w:document>
+</file>
+
+<file path=word/numbering.xml><?xml version="1.0" encoding="utf-8"?>
+<w:numbering xmlns:wpc="http://schemas.microsoft.com/office/word/2010/wordprocessingCanvas" xmlns:cx="http://schemas.microsoft.com/office/drawing/2014/chartex" xmlns:cx1="http://schemas.microsoft.com/office/drawing/2015/9/8/chartex" xmlns:cx2="http://schemas.microsoft.com/office/drawing/2015/10/21/chartex" xmlns:cx3="http://schemas.microsoft.com/office/drawing/2016/5/9/chartex" xmlns:cx4="http://schemas.microsoft.com/office/drawing/2016/5/10/chartex" xmlns:cx5="http://schemas.microsoft.com/office/drawing/2016/5/11/chartex" xmlns:cx6="http://schemas.microsoft.com/office/drawing/2016/5/12/chartex" xmlns:cx7="http://schemas.microsoft.com/office/drawing/2016/5/13/chartex" xmlns:cx8="http://schemas.microsoft.com/office/drawing/2016/5/14/chartex" xmlns:mc="http://schemas.openxmlformats.org/markup-compatibility/2006" xmlns:aink="http://schemas.microsoft.com/office/drawing/2016/ink" xmlns:am3d="http://schemas.microsoft.com/office/drawing/2017/model3d" xmlns:o="urn:schemas-microsoft-com:office:office" xmlns:oel="http://schemas.microsoft.com/office/2019/extlst" xmlns:r="http://schemas.openxmlformats.org/officeDocument/2006/relationships" xmlns:m="http://schemas.openxmlformats.org/officeDocument/2006/math" xmlns:v="urn:schemas-microsoft-com:vml" xmlns:wp14="http://schemas.microsoft.com/office/word/2010/wordprocessingDrawing" xmlns:wp="http://schemas.openxmlformats.org/drawingml/2006/wordprocessingDrawing" xmlns:w10="urn:schemas-microsoft-com:office:word" xmlns:w="http://schemas.openxmlformats.org/wordprocessingml/2006/main" xmlns:w14="http://schemas.microsoft.com/office/word/2010/wordml" xmlns:w15="http://schemas.microsoft.com/office/word/2012/wordml" xmlns:w16cex="http://schemas.microsoft.com/office/word/2018/wordml/cex" xmlns:w16cid="http://schemas.microsoft.com/office/word/2016/wordml/cid" xmlns:w16="http://schemas.microsoft.com/office/word/2018/wordml" xmlns:w16sdtdh="http://schemas.microsoft.com/office/word/2020/wordml/sdtdatahash" xmlns:w16se="http://schemas.microsoft.com/office/word/2015/wordml/symex" xmlns:wpg="http://schemas.microsoft.com/office/word/2010/wordprocessingGroup" xmlns:wpi="http://schemas.microsoft.com/office/word/2010/wordprocessingInk" xmlns:wne="http://schemas.microsoft.com/office/word/2006/wordml" xmlns:wps="http://schemas.microsoft.com/office/word/2010/wordprocessingShape" mc:Ignorable="w14 w15 w16se w16cid w16 w16cex w16sdtdh wp14">
+  <w:abstractNum w:abstractNumId="0" w15:restartNumberingAfterBreak="0">
+    <w:nsid w:val="4961457D"/>
+    <w:multiLevelType w:val="hybridMultilevel"/>
+    <w:tmpl w:val="6DDE5E3A"/>
+    <w:lvl w:ilvl="0" w:tplc="741AA102">
+      <w:numFmt w:val="bullet"/>
+      <w:lvlText w:val="-"/>
+      <w:lvlJc w:val="left"/>
+      <w:pPr>
+        <w:ind w:left="720" w:hanging="360"/>
+      </w:pPr>
+      <w:rPr>
+        <w:rFonts w:ascii="Calibri" w:eastAsiaTheme="minorEastAsia" w:hAnsi="Calibri" w:cs="Calibri" w:hint="default"/>
+      </w:rPr>
+    </w:lvl>
+    <w:lvl w:ilvl="1" w:tplc="04090003" w:tentative="1">
+      <w:start w:val="1"/>
+      <w:numFmt w:val="bullet"/>
+      <w:lvlText w:val="o"/>
+      <w:lvlJc w:val="left"/>
+      <w:pPr>
+        <w:ind w:left="1440" w:hanging="360"/>
+      </w:pPr>
+      <w:rPr>
+        <w:rFonts w:ascii="Courier New" w:hAnsi="Courier New" w:cs="Courier New" w:hint="default"/>
+      </w:rPr>
+    </w:lvl>
+    <w:lvl w:ilvl="2" w:tplc="04090005" w:tentative="1">
+      <w:start w:val="1"/>
+      <w:numFmt w:val="bullet"/>
+      <w:lvlText w:val=""/>
+      <w:lvlJc w:val="left"/>
+      <w:pPr>
+        <w:ind w:left="2160" w:hanging="360"/>
+      </w:pPr>
+      <w:rPr>
+        <w:rFonts w:ascii="Wingdings" w:hAnsi="Wingdings" w:hint="default"/>
+      </w:rPr>
+    </w:lvl>
+    <w:lvl w:ilvl="3" w:tplc="04090001" w:tentative="1">
+      <w:start w:val="1"/>
+      <w:numFmt w:val="bullet"/>
+      <w:lvlText w:val=""/>
+      <w:lvlJc w:val="left"/>
+      <w:pPr>
+        <w:ind w:left="2880" w:hanging="360"/>
+      </w:pPr>
+      <w:rPr>
+        <w:rFonts w:ascii="Symbol" w:hAnsi="Symbol" w:hint="default"/>
+      </w:rPr>
+    </w:lvl>
+    <w:lvl w:ilvl="4" w:tplc="04090003" w:tentative="1">
+      <w:start w:val="1"/>
+      <w:numFmt w:val="bullet"/>
+      <w:lvlText w:val="o"/>
+      <w:lvlJc w:val="left"/>
+      <w:pPr>
+        <w:ind w:left="3600" w:hanging="360"/>
+      </w:pPr>
+      <w:rPr>
+        <w:rFonts w:ascii="Courier New" w:hAnsi="Courier New" w:cs="Courier New" w:hint="default"/>
+      </w:rPr>
+    </w:lvl>
+    <w:lvl w:ilvl="5" w:tplc="04090005" w:tentative="1">
+      <w:start w:val="1"/>
+      <w:numFmt w:val="bullet"/>
+      <w:lvlText w:val=""/>
+      <w:lvlJc w:val="left"/>
+      <w:pPr>
+        <w:ind w:left="4320" w:hanging="360"/>
+      </w:pPr>
+      <w:rPr>
+        <w:rFonts w:ascii="Wingdings" w:hAnsi="Wingdings" w:hint="default"/>
+      </w:rPr>
+    </w:lvl>
+    <w:lvl w:ilvl="6" w:tplc="04090001" w:tentative="1">
+      <w:start w:val="1"/>
+      <w:numFmt w:val="bullet"/>
+      <w:lvlText w:val=""/>
+      <w:lvlJc w:val="left"/>
+      <w:pPr>
+        <w:ind w:left="5040" w:hanging="360"/>
+      </w:pPr>
+      <w:rPr>
+        <w:rFonts w:ascii="Symbol" w:hAnsi="Symbol" w:hint="default"/>
+      </w:rPr>
+    </w:lvl>
+    <w:lvl w:ilvl="7" w:tplc="04090003" w:tentative="1">
+      <w:start w:val="1"/>
+      <w:numFmt w:val="bullet"/>
+      <w:lvlText w:val="o"/>
+      <w:lvlJc w:val="left"/>
+      <w:pPr>
+        <w:ind w:left="5760" w:hanging="360"/>
+      </w:pPr>
+      <w:rPr>
+        <w:rFonts w:ascii="Courier New" w:hAnsi="Courier New" w:cs="Courier New" w:hint="default"/>
+      </w:rPr>
+    </w:lvl>
+    <w:lvl w:ilvl="8" w:tplc="04090005" w:tentative="1">
+      <w:start w:val="1"/>
+      <w:numFmt w:val="bullet"/>
+      <w:lvlText w:val=""/>
+      <w:lvlJc w:val="left"/>
+      <w:pPr>
+        <w:ind w:left="6480" w:hanging="360"/>
+      </w:pPr>
+      <w:rPr>
+        <w:rFonts w:ascii="Wingdings" w:hAnsi="Wingdings" w:hint="default"/>
+      </w:rPr>
+    </w:lvl>
+  </w:abstractNum>
+  <w:num w:numId="1" w16cid:durableId="679237919">
+    <w:abstractNumId w:val="0"/>
+  </w:num>
+</w:numbering>
 </file>
 
 <file path=word/styles.xml><?xml version="1.0" encoding="utf-8"?>
@@ -477,11 +1612,11 @@
   <w:style w:type="paragraph" w:default="1" w:styleId="Normal">
     <w:name w:val="Normal"/>
     <w:qFormat/>
+    <w:rsid w:val="002D2F17"/>
   </w:style>
   <w:style w:type="character" w:default="1" w:styleId="DefaultParagraphFont">
     <w:name w:val="Default Paragraph Font"/>
     <w:uiPriority w:val="1"/>
-    <w:semiHidden/>
     <w:unhideWhenUsed/>
   </w:style>
   <w:style w:type="table" w:default="1" w:styleId="TableNormal">
@@ -504,6 +1639,17 @@
     <w:uiPriority w:val="99"/>
     <w:semiHidden/>
     <w:unhideWhenUsed/>
+  </w:style>
+  <w:style w:type="paragraph" w:styleId="ListParagraph">
+    <w:name w:val="List Paragraph"/>
+    <w:basedOn w:val="Normal"/>
+    <w:uiPriority w:val="34"/>
+    <w:qFormat/>
+    <w:rsid w:val="005F34F9"/>
+    <w:pPr>
+      <w:ind w:left="720"/>
+      <w:contextualSpacing/>
+    </w:pPr>
   </w:style>
 </w:styles>
 </file>

</xml_diff>